<commit_message>
add mobile and web folder app
</commit_message>
<xml_diff>
--- a/PRODUCT BACKLOG.docx
+++ b/PRODUCT BACKLOG.docx
@@ -23,10 +23,22 @@
     <w:p>
       <w:pPr>
         <w:pStyle w:val="Normal"/>
-        <w:rPr/>
-      </w:pPr>
-      <w:r>
-        <w:rPr/>
+        <w:jc w:val="center"/>
+        <w:rPr>
+          <w:b/>
+          <w:b/>
+          <w:bCs/>
+          <w:sz w:val="30"/>
+          <w:szCs w:val="30"/>
+        </w:rPr>
+      </w:pPr>
+      <w:r>
+        <w:rPr>
+          <w:b/>
+          <w:bCs/>
+          <w:sz w:val="30"/>
+          <w:szCs w:val="30"/>
+        </w:rPr>
         <w:t>INF4077 : MOBILE APPLICATION DEVELOPMENT</w:t>
       </w:r>
     </w:p>
@@ -42,10 +54,17 @@
     <w:p>
       <w:pPr>
         <w:pStyle w:val="Normal"/>
-        <w:rPr/>
-      </w:pPr>
-      <w:r>
-        <w:rPr/>
+        <w:rPr>
+          <w:b/>
+          <w:b/>
+          <w:bCs/>
+        </w:rPr>
+      </w:pPr>
+      <w:r>
+        <w:rPr>
+          <w:b/>
+          <w:bCs/>
+        </w:rPr>
         <w:t xml:space="preserve">GROUPE 4 : </w:t>
       </w:r>
     </w:p>
@@ -84,7 +103,11 @@
       </w:pPr>
       <w:r>
         <w:rPr/>
-        <w:t>ABAKAR ADAM :</w:t>
+        <w:t xml:space="preserve">ABAKAR ADAM : </w:t>
+      </w:r>
+      <w:r>
+        <w:rPr/>
+        <w:t>17R2017</w:t>
       </w:r>
     </w:p>
     <w:p>

</xml_diff>